<commit_message>
Fix help for plugin. Edit doc for developer
</commit_message>
<xml_diff>
--- a/Doc/Документ Microsoft Word.docx
+++ b/Doc/Документ Microsoft Word.docx
@@ -4004,14 +4004,60 @@
         <w:rPr>
           <w:sz w:val="28"/>
           <w:szCs w:val="28"/>
-        </w:rPr>
-      </w:pPr>
-      <w:r>
-        <w:rPr>
-          <w:sz w:val="28"/>
-          <w:szCs w:val="28"/>
-        </w:rPr>
-        <w:t>Виртуальный интерфейс и функции</w:t>
+          <w:lang w:val="en-US"/>
+        </w:rPr>
+      </w:pPr>
+      <w:r>
+        <w:rPr>
+          <w:sz w:val="28"/>
+          <w:szCs w:val="28"/>
+        </w:rPr>
+        <w:t>Виртуальный</w:t>
+      </w:r>
+      <w:r>
+        <w:rPr>
+          <w:sz w:val="28"/>
+          <w:szCs w:val="28"/>
+          <w:lang w:val="en-US"/>
+        </w:rPr>
+        <w:t xml:space="preserve"> </w:t>
+      </w:r>
+      <w:r>
+        <w:rPr>
+          <w:sz w:val="28"/>
+          <w:szCs w:val="28"/>
+        </w:rPr>
+        <w:t>интерфейс</w:t>
+      </w:r>
+      <w:r>
+        <w:rPr>
+          <w:sz w:val="28"/>
+          <w:szCs w:val="28"/>
+          <w:lang w:val="en-US"/>
+        </w:rPr>
+        <w:t xml:space="preserve"> </w:t>
+      </w:r>
+      <w:r>
+        <w:rPr>
+          <w:sz w:val="28"/>
+          <w:szCs w:val="28"/>
+        </w:rPr>
+        <w:t>и</w:t>
+      </w:r>
+      <w:r>
+        <w:rPr>
+          <w:sz w:val="28"/>
+          <w:szCs w:val="28"/>
+          <w:lang w:val="en-US"/>
+        </w:rPr>
+        <w:t xml:space="preserve"> </w:t>
+      </w:r>
+      <w:r>
+        <w:rPr>
+          <w:sz w:val="28"/>
+          <w:szCs w:val="28"/>
+        </w:rPr>
+        <w:t>функции</w:t>
       </w:r>
     </w:p>
     <w:p>
@@ -4194,7 +4240,7 @@
           <w:sz w:val="28"/>
           <w:szCs w:val="28"/>
         </w:rPr>
-        <w:t xml:space="preserve"> вам необходимо щёлкнуть мышкой в пункт недоступного контекстного меню, вы можете создать объект меню открывающий его, а затем загружающий интерфейс с самими пунктами. Это оправданно делать только в случае, если вам действительно необходимы все пункты меню. </w:t>
+        <w:t xml:space="preserve"> вам необходимо щёлкнуть мышкой в пункт недоступного контекстного меню, вы можете создать объект меню открывающий его, а затем загружающий интерфейс с самими пунктами. Это оправдано делать только в случае, если вам действительно необходимы все пункты меню. </w:t>
       </w:r>
       <w:r>
         <w:rPr>
@@ -4389,6 +4435,7 @@
         </w:rPr>
         <w:t xml:space="preserve">файл плагина высокого уровня </w:t>
       </w:r>
+      <w:proofErr w:type="spellStart"/>
       <w:r>
         <w:rPr>
           <w:sz w:val="28"/>
@@ -4397,6 +4444,7 @@
         </w:rPr>
         <w:t>PlugSound</w:t>
       </w:r>
+      <w:proofErr w:type="spellEnd"/>
       <w:r>
         <w:rPr>
           <w:sz w:val="28"/>
@@ -4552,7 +4600,6 @@
         <w:rPr>
           <w:sz w:val="28"/>
           <w:szCs w:val="28"/>
-          <w:lang w:val="en-US"/>
         </w:rPr>
       </w:pPr>
       <w:proofErr w:type="spellStart"/>
@@ -4569,9 +4616,16 @@
         <w:rPr>
           <w:sz w:val="28"/>
           <w:szCs w:val="28"/>
-          <w:lang w:val="en-US"/>
-        </w:rPr>
-        <w:t>=None</w:t>
+        </w:rPr>
+        <w:t>=</w:t>
+      </w:r>
+      <w:r>
+        <w:rPr>
+          <w:sz w:val="28"/>
+          <w:szCs w:val="28"/>
+          <w:lang w:val="en-US"/>
+        </w:rPr>
+        <w:t>None</w:t>
       </w:r>
     </w:p>
     <w:p>
@@ -4609,7 +4663,6 @@
         <w:rPr>
           <w:sz w:val="28"/>
           <w:szCs w:val="28"/>
-          <w:lang w:val="en-US"/>
         </w:rPr>
       </w:pPr>
       <w:proofErr w:type="spellStart"/>
@@ -4629,6 +4682,7 @@
         </w:rPr>
         <w:t>=</w:t>
       </w:r>
+      <w:proofErr w:type="spellStart"/>
       <w:r>
         <w:rPr>
           <w:sz w:val="28"/>
@@ -4637,6 +4691,7 @@
         </w:rPr>
         <w:t>PlugSound</w:t>
       </w:r>
+      <w:proofErr w:type="spellEnd"/>
     </w:p>
     <w:p>
       <w:pPr>
@@ -4725,21 +4780,28 @@
           <w:sz w:val="28"/>
           <w:szCs w:val="28"/>
         </w:rPr>
-        <w:t>представляет собой</w:t>
-      </w:r>
-      <w:r>
-        <w:rPr>
-          <w:sz w:val="28"/>
-          <w:szCs w:val="28"/>
-        </w:rPr>
-        <w:t xml:space="preserve"> предварительный</w:t>
-      </w:r>
-      <w:r>
-        <w:rPr>
-          <w:sz w:val="28"/>
-          <w:szCs w:val="28"/>
-        </w:rPr>
-        <w:t xml:space="preserve"> загрузчик плагина, это действия, которые выполняются перед передачей управления пользователю. Например, в плагине </w:t>
+        <w:t>представляет</w:t>
+      </w:r>
+      <w:r>
+        <w:rPr>
+          <w:sz w:val="28"/>
+          <w:szCs w:val="28"/>
+        </w:rPr>
+        <w:t xml:space="preserve"> </w:t>
+      </w:r>
+      <w:r>
+        <w:rPr>
+          <w:sz w:val="28"/>
+          <w:szCs w:val="28"/>
+        </w:rPr>
+        <w:t>способ предварительной загрузки</w:t>
+      </w:r>
+      <w:r>
+        <w:rPr>
+          <w:sz w:val="28"/>
+          <w:szCs w:val="28"/>
+        </w:rPr>
+        <w:t xml:space="preserve"> плагина, это действия, которые выполняются перед передачей управления пользователю. Например, в плагине </w:t>
       </w:r>
       <w:proofErr w:type="spellStart"/>
       <w:r>
@@ -4920,7 +4982,6 @@
         <w:rPr>
           <w:sz w:val="28"/>
           <w:szCs w:val="28"/>
-          <w:lang w:val="en-US"/>
         </w:rPr>
       </w:pPr>
       <w:r>
@@ -5011,21 +5072,33 @@
         </w:rPr>
         <w:t xml:space="preserve">. Например, </w:t>
       </w:r>
-      <w:proofErr w:type="spellStart"/>
-      <w:r>
-        <w:rPr>
-          <w:sz w:val="28"/>
-          <w:szCs w:val="28"/>
-          <w:lang w:val="en-US"/>
-        </w:rPr>
-        <w:t>Ctrl+Home</w:t>
-      </w:r>
-      <w:proofErr w:type="spellEnd"/>
-      <w:r>
-        <w:rPr>
-          <w:sz w:val="28"/>
-          <w:szCs w:val="28"/>
-          <w:lang w:val="en-US"/>
+      <w:r>
+        <w:rPr>
+          <w:sz w:val="28"/>
+          <w:szCs w:val="28"/>
+          <w:lang w:val="en-US"/>
+        </w:rPr>
+        <w:t>Ctrl</w:t>
+      </w:r>
+      <w:r>
+        <w:rPr>
+          <w:sz w:val="28"/>
+          <w:szCs w:val="28"/>
+        </w:rPr>
+        <w:t>+</w:t>
+      </w:r>
+      <w:r>
+        <w:rPr>
+          <w:sz w:val="28"/>
+          <w:szCs w:val="28"/>
+          <w:lang w:val="en-US"/>
+        </w:rPr>
+        <w:t>Home</w:t>
+      </w:r>
+      <w:r>
+        <w:rPr>
+          <w:sz w:val="28"/>
+          <w:szCs w:val="28"/>
         </w:rPr>
         <w:t>.</w:t>
       </w:r>
@@ -5118,7 +5191,6 @@
         <w:rPr>
           <w:sz w:val="28"/>
           <w:szCs w:val="28"/>
-          <w:lang w:val="en-US"/>
         </w:rPr>
       </w:pPr>
       <w:r>
@@ -5209,7 +5281,6 @@
         <w:rPr>
           <w:sz w:val="28"/>
           <w:szCs w:val="28"/>
-          <w:lang w:val="en-US"/>
         </w:rPr>
       </w:pPr>
       <w:r>
@@ -5252,7 +5323,6 @@
         <w:rPr>
           <w:sz w:val="28"/>
           <w:szCs w:val="28"/>
-          <w:lang w:val="en-US"/>
         </w:rPr>
         <w:t>[1], [2], [3], [4], [5] …</w:t>
       </w:r>
@@ -5306,12 +5376,14 @@
         <w:rPr>
           <w:sz w:val="28"/>
           <w:szCs w:val="28"/>
-        </w:rPr>
-      </w:pPr>
-      <w:r>
-        <w:rPr>
-          <w:sz w:val="28"/>
-          <w:szCs w:val="28"/>
+          <w:lang w:val="en-US"/>
+        </w:rPr>
+      </w:pPr>
+      <w:r>
+        <w:rPr>
+          <w:sz w:val="28"/>
+          <w:szCs w:val="28"/>
+          <w:lang w:val="en-US"/>
         </w:rPr>
         <w:t>[1]</w:t>
       </w:r>
@@ -5338,13 +5410,15 @@
         <w:rPr>
           <w:sz w:val="28"/>
           <w:szCs w:val="28"/>
-        </w:rPr>
-      </w:pPr>
-      <w:proofErr w:type="spellStart"/>
-      <w:r>
-        <w:rPr>
-          <w:sz w:val="28"/>
-          <w:szCs w:val="28"/>
+          <w:lang w:val="en-US"/>
+        </w:rPr>
+      </w:pPr>
+      <w:proofErr w:type="spellStart"/>
+      <w:r>
+        <w:rPr>
+          <w:sz w:val="28"/>
+          <w:szCs w:val="28"/>
+          <w:lang w:val="en-US"/>
         </w:rPr>
         <w:t>ObjectType</w:t>
       </w:r>
@@ -5353,18 +5427,10 @@
         <w:rPr>
           <w:sz w:val="28"/>
           <w:szCs w:val="28"/>
-        </w:rPr>
-        <w:t>=</w:t>
-      </w:r>
-      <w:proofErr w:type="spellStart"/>
-      <w:r>
-        <w:rPr>
-          <w:sz w:val="28"/>
-          <w:szCs w:val="28"/>
-        </w:rPr>
-        <w:t>Button</w:t>
-      </w:r>
-      <w:proofErr w:type="spellEnd"/>
+          <w:lang w:val="en-US"/>
+        </w:rPr>
+        <w:t>=Button</w:t>
+      </w:r>
     </w:p>
     <w:p>
       <w:pPr>

</xml_diff>